<commit_message>
the last changes to content
</commit_message>
<xml_diff>
--- a/_site/documents/tucker/Evaluating the Chair.docx
+++ b/_site/documents/tucker/Evaluating the Chair.docx
@@ -108,15 +108,7 @@
         <w:rPr>
           <w:rFonts w:ascii="Times New Roman" w:hAnsi="Times New Roman" w:cs="Times New Roman"/>
         </w:rPr>
-        <w:t xml:space="preserve"> depend heavily on them to administer the department.  Each has very specific ideas about what an effective chair should be doing and how he or she should be handling the job.  These evaluations may or may not be handled in a formal way, but either way the chair should</w:t>
-      </w:r>
-      <w:bookmarkStart w:id="0" w:name="_GoBack"/>
-      <w:bookmarkEnd w:id="0"/>
-      <w:r>
-        <w:rPr>
-          <w:rFonts w:ascii="Times New Roman" w:hAnsi="Times New Roman" w:cs="Times New Roman"/>
-        </w:rPr>
-        <w:t xml:space="preserve"> be aware of the significance of the impressions formed and of the potential imp</w:t>
+        <w:t xml:space="preserve"> depend heavily on them to administer the department.  Each has very specific ideas about what an effective chair should be doing and how he or she should be handling the job.  These evaluations may or may not be handled in a formal way, but either way the chair should be aware of the significance of the impressions formed and of the potential imp</w:t>
       </w:r>
       <w:r>
         <w:rPr>
@@ -418,7 +410,19 @@
         <w:rPr>
           <w:rFonts w:ascii="Times New Roman" w:hAnsi="Times New Roman" w:cs="Times New Roman"/>
         </w:rPr>
-        <w:t>Faculty view the chair through many lenses.  They are independent and judgmental by training and experience and they may be very free in providing critical feedback to the chair.  Nevertheless, they do form one of the chairs most important constituencies and their views can ultimately determine how successful a chair will be.  Faculty perspectives on the chair’s performance come from their own contact with the chair and with the kind of impact the chair has on their ability to do their jobs.  Faculty usually evaluate the performance of department chairs in a least three areas:  managerial, academic, and political.</w:t>
+        <w:t>Faculty view the chair through many lenses.  They are independent and judgmental by training and experience and they may be very free in providing critical feedback to the chair.  Nevertheless, they do form one of the chairs most important constituencies and their views can ultimately determine how successful a chair will be.  Faculty perspectives on the chair’s performance come from their own contact with the chair and with the kind of impact the chair has on their ability to do their jobs.  Faculty usually evaluate the performance of department chairs in a</w:t>
+      </w:r>
+      <w:r>
+        <w:rPr>
+          <w:rFonts w:ascii="Times New Roman" w:hAnsi="Times New Roman" w:cs="Times New Roman"/>
+        </w:rPr>
+        <w:t>t</w:t>
+      </w:r>
+      <w:r>
+        <w:rPr>
+          <w:rFonts w:ascii="Times New Roman" w:hAnsi="Times New Roman" w:cs="Times New Roman"/>
+        </w:rPr>
+        <w:t xml:space="preserve"> least three areas:  managerial, academic, and political.</w:t>
       </w:r>
     </w:p>
     <w:p>
@@ -1194,7 +1198,19 @@
         <w:rPr>
           <w:rFonts w:ascii="Times New Roman" w:hAnsi="Times New Roman" w:cs="Times New Roman"/>
         </w:rPr>
-        <w:t>e anxious to play the role of touch decision-maker than are chairs.  They</w:t>
+        <w:t>e anxious to play the role of tou</w:t>
+      </w:r>
+      <w:r>
+        <w:rPr>
+          <w:rFonts w:ascii="Times New Roman" w:hAnsi="Times New Roman" w:cs="Times New Roman"/>
+        </w:rPr>
+        <w:t>g</w:t>
+      </w:r>
+      <w:r>
+        <w:rPr>
+          <w:rFonts w:ascii="Times New Roman" w:hAnsi="Times New Roman" w:cs="Times New Roman"/>
+        </w:rPr>
+        <w:t>h decision-maker than are chairs.  They</w:t>
       </w:r>
       <w:r>
         <w:rPr>
@@ -1281,7 +1297,13 @@
         <w:rPr>
           <w:rFonts w:ascii="Times New Roman" w:hAnsi="Times New Roman" w:cs="Times New Roman"/>
         </w:rPr>
-        <w:t>Deans value energetic and productive chairs.  A chair who is distracted by or committed to other activities, or who simply</w:t>
+        <w:t>Deans</w:t>
+      </w:r>
+      <w:r>
+        <w:rPr>
+          <w:rFonts w:ascii="Times New Roman" w:hAnsi="Times New Roman" w:cs="Times New Roman"/>
+        </w:rPr>
+        <w:t xml:space="preserve"> value energetic and productive chairs.  A chair who is distracted by or committed to other activities, or who simply</w:t>
       </w:r>
       <w:r>
         <w:rPr>
@@ -1317,7 +1339,7 @@
         <w:rPr>
           <w:rFonts w:ascii="Times New Roman" w:hAnsi="Times New Roman" w:cs="Times New Roman"/>
         </w:rPr>
-        <w:t>ing) meetings;, failing to follow up on correspondence, being late with reports, and otherwise appearing uncommitted or disin</w:t>
+        <w:t>ing) meetings, failing to follow up on correspondence, being late with reports, and otherwise appearing uncommitted or disin</w:t>
       </w:r>
       <w:r>
         <w:rPr>
@@ -1942,14 +1964,6 @@
         <w:jc w:val="both"/>
         <w:rPr>
           <w:rFonts w:ascii="Times New Roman" w:hAnsi="Times New Roman" w:cs="Times New Roman"/>
-        </w:rPr>
-      </w:pPr>
-    </w:p>
-    <w:p>
-      <w:pPr>
-        <w:jc w:val="both"/>
-        <w:rPr>
-          <w:rFonts w:ascii="Times New Roman" w:hAnsi="Times New Roman" w:cs="Times New Roman"/>
           <w:b/>
         </w:rPr>
       </w:pPr>
@@ -1958,6 +1972,7 @@
           <w:rFonts w:ascii="Times New Roman" w:hAnsi="Times New Roman" w:cs="Times New Roman"/>
           <w:b/>
         </w:rPr>
+        <w:lastRenderedPageBreak/>
         <w:t>Questions</w:t>
       </w:r>
     </w:p>
@@ -2321,7 +2336,15 @@
           <w:rFonts w:ascii="Times New Roman" w:hAnsi="Times New Roman" w:cs="Times New Roman"/>
         </w:rPr>
         <w:tab/>
-        <w:t>What qualities do you think an effective chair should possess?</w:t>
+        <w:t>W</w:t>
+      </w:r>
+      <w:bookmarkStart w:id="0" w:name="_GoBack"/>
+      <w:bookmarkEnd w:id="0"/>
+      <w:r>
+        <w:rPr>
+          <w:rFonts w:ascii="Times New Roman" w:hAnsi="Times New Roman" w:cs="Times New Roman"/>
+        </w:rPr>
+        <w:t>hat qualities do you think an effective chair should possess?</w:t>
       </w:r>
     </w:p>
     <w:p>
@@ -2439,7 +2462,7 @@
         <w:rStyle w:val="PageNumber"/>
         <w:noProof/>
       </w:rPr>
-      <w:t>2</w:t>
+      <w:t>9</w:t>
     </w:r>
     <w:r>
       <w:rPr>
@@ -2483,7 +2506,25 @@
         <w:sz w:val="18"/>
         <w:szCs w:val="18"/>
       </w:rPr>
-      <w:t xml:space="preserve">Chairing the Academic Department:  Leadership Among Peers, </w:t>
+      <w:t>Cha</w:t>
+    </w:r>
+    <w:r>
+      <w:rPr>
+        <w:rFonts w:ascii="Times New Roman" w:hAnsi="Times New Roman" w:cs="Times New Roman"/>
+        <w:i/>
+        <w:sz w:val="18"/>
+        <w:szCs w:val="18"/>
+      </w:rPr>
+      <w:t xml:space="preserve">iring the Academic Department: </w:t>
+    </w:r>
+    <w:r>
+      <w:rPr>
+        <w:rFonts w:ascii="Times New Roman" w:hAnsi="Times New Roman" w:cs="Times New Roman"/>
+        <w:i/>
+        <w:sz w:val="18"/>
+        <w:szCs w:val="18"/>
+      </w:rPr>
+      <w:t xml:space="preserve">Leadership Among Peers, </w:t>
     </w:r>
     <w:r>
       <w:rPr>

</xml_diff>